<commit_message>
last commit for Iteration1 and Iteration 2
</commit_message>
<xml_diff>
--- a/Assignment1-guess-number/Iteration2/document/design.docx
+++ b/Assignment1-guess-number/Iteration2/document/design.docx
@@ -5,262 +5,197 @@
     <w:p>
       <w:pPr>
         <w:pStyle w:val="Title"/>
-      </w:pPr>
-      <w:r>
-        <w:rPr>
-          <w:rFonts w:hint="eastAsia"/>
-        </w:rPr>
-        <w:t>Design</w:t>
-      </w:r>
-      <w:r>
-        <w:t xml:space="preserve"> </w:t>
-      </w:r>
-      <w:r>
-        <w:rPr>
-          <w:rFonts w:hint="eastAsia"/>
-        </w:rPr>
-        <w:t>Document</w:t>
-      </w:r>
-    </w:p>
-    <w:p>
-      <w:pPr>
-        <w:pStyle w:val="Heading2"/>
-      </w:pPr>
-      <w:r>
-        <w:br/>
-        <w:t>Step 1:</w:t>
-      </w:r>
-    </w:p>
-    <w:p>
-      <w:r>
-        <w:drawing>
-          <wp:inline distT="0" distB="0" distL="0" distR="0" wp14:anchorId="3B0F2F18" wp14:editId="508E7B84">
-            <wp:extent cx="3911600" cy="1917700"/>
-            <wp:effectExtent l="0" t="0" r="0" b="0"/>
-            <wp:docPr id="1" name="Picture 1"/>
-            <wp:cNvGraphicFramePr>
-              <a:graphicFrameLocks xmlns:a="http://schemas.openxmlformats.org/drawingml/2006/main" noChangeAspect="1"/>
-            </wp:cNvGraphicFramePr>
-            <a:graphic xmlns:a="http://schemas.openxmlformats.org/drawingml/2006/main">
-              <a:graphicData uri="http://schemas.openxmlformats.org/drawingml/2006/picture">
-                <pic:pic xmlns:pic="http://schemas.openxmlformats.org/drawingml/2006/picture">
-                  <pic:nvPicPr>
-                    <pic:cNvPr id="1" name=""/>
-                    <pic:cNvPicPr/>
-                  </pic:nvPicPr>
-                  <pic:blipFill>
-                    <a:blip r:embed="rId4"/>
-                    <a:stretch>
-                      <a:fillRect/>
-                    </a:stretch>
-                  </pic:blipFill>
-                  <pic:spPr>
-                    <a:xfrm>
-                      <a:off x="0" y="0"/>
-                      <a:ext cx="3911600" cy="1917700"/>
-                    </a:xfrm>
-                    <a:prstGeom prst="rect">
-                      <a:avLst/>
-                    </a:prstGeom>
-                  </pic:spPr>
-                </pic:pic>
-              </a:graphicData>
-            </a:graphic>
-          </wp:inline>
-        </w:drawing>
-      </w:r>
-    </w:p>
-    <w:p>
-      <w:pPr>
-        <w:pStyle w:val="Heading2"/>
-      </w:pPr>
-      <w:r>
-        <w:t>Step 2:  Click the “Start” button</w:t>
-      </w:r>
-    </w:p>
-    <w:p>
-      <w:r>
-        <w:drawing>
-          <wp:inline distT="0" distB="0" distL="0" distR="0" wp14:anchorId="052561F4" wp14:editId="062B8FCE">
-            <wp:extent cx="5727700" cy="2761615"/>
-            <wp:effectExtent l="0" t="0" r="0" b="0"/>
-            <wp:docPr id="2" name="Picture 2"/>
-            <wp:cNvGraphicFramePr>
-              <a:graphicFrameLocks xmlns:a="http://schemas.openxmlformats.org/drawingml/2006/main" noChangeAspect="1"/>
-            </wp:cNvGraphicFramePr>
-            <a:graphic xmlns:a="http://schemas.openxmlformats.org/drawingml/2006/main">
-              <a:graphicData uri="http://schemas.openxmlformats.org/drawingml/2006/picture">
-                <pic:pic xmlns:pic="http://schemas.openxmlformats.org/drawingml/2006/picture">
-                  <pic:nvPicPr>
-                    <pic:cNvPr id="1" name=""/>
-                    <pic:cNvPicPr/>
-                  </pic:nvPicPr>
-                  <pic:blipFill>
-                    <a:blip r:embed="rId5"/>
-                    <a:stretch>
-                      <a:fillRect/>
-                    </a:stretch>
-                  </pic:blipFill>
-                  <pic:spPr>
-                    <a:xfrm>
-                      <a:off x="0" y="0"/>
-                      <a:ext cx="5727700" cy="2761615"/>
-                    </a:xfrm>
-                    <a:prstGeom prst="rect">
-                      <a:avLst/>
-                    </a:prstGeom>
-                  </pic:spPr>
-                </pic:pic>
-              </a:graphicData>
-            </a:graphic>
-          </wp:inline>
-        </w:drawing>
-      </w:r>
-    </w:p>
-    <w:p>
-      <w:pPr>
-        <w:pStyle w:val="Heading2"/>
         <w:rPr>
           <w:rFonts w:hint="eastAsia"/>
         </w:rPr>
       </w:pPr>
       <w:r>
-        <w:lastRenderedPageBreak/>
-        <w:t xml:space="preserve">Step 3: Make a guess </w:t>
-      </w:r>
-      <w:r>
-        <w:br/>
+        <w:t>Iteration2, Design tool: ps</w:t>
       </w:r>
       <w:r>
         <w:rPr>
           <w:rFonts w:hint="eastAsia"/>
         </w:rPr>
-        <w:t>The</w:t>
-      </w:r>
-      <w:r>
-        <w:t xml:space="preserve"> answer can be one of “</w:t>
-      </w:r>
-      <w:r>
-        <w:t xml:space="preserve">COLD, </w:t>
-      </w:r>
-      <w:r>
-        <w:t>COOL</w:t>
-      </w:r>
-      <w:r>
-        <w:t xml:space="preserve">, </w:t>
-      </w:r>
-      <w:r>
-        <w:t>WARM</w:t>
-      </w:r>
-      <w:r>
-        <w:t xml:space="preserve">, </w:t>
-      </w:r>
-      <w:r>
-        <w:t>HOT</w:t>
-      </w:r>
-      <w:r>
-        <w:t xml:space="preserve">, </w:t>
-      </w:r>
-      <w:r>
-        <w:t xml:space="preserve">or You </w:t>
-      </w:r>
-      <w:r>
-        <w:t>got it</w:t>
-      </w:r>
-      <w:r>
-        <w:t xml:space="preserve"> in x trials!”</w:t>
-      </w:r>
-    </w:p>
-    <w:p>
-      <w:r>
-        <w:drawing>
-          <wp:inline distT="0" distB="0" distL="0" distR="0" wp14:anchorId="3CA07082" wp14:editId="35B066EC">
-            <wp:extent cx="5727700" cy="3434080"/>
-            <wp:effectExtent l="0" t="0" r="0" b="0"/>
-            <wp:docPr id="5" name="Picture 5"/>
-            <wp:cNvGraphicFramePr>
-              <a:graphicFrameLocks xmlns:a="http://schemas.openxmlformats.org/drawingml/2006/main" noChangeAspect="1"/>
-            </wp:cNvGraphicFramePr>
-            <a:graphic xmlns:a="http://schemas.openxmlformats.org/drawingml/2006/main">
-              <a:graphicData uri="http://schemas.openxmlformats.org/drawingml/2006/picture">
-                <pic:pic xmlns:pic="http://schemas.openxmlformats.org/drawingml/2006/picture">
-                  <pic:nvPicPr>
-                    <pic:cNvPr id="1" name=""/>
-                    <pic:cNvPicPr/>
-                  </pic:nvPicPr>
-                  <pic:blipFill>
-                    <a:blip r:embed="rId6"/>
-                    <a:stretch>
-                      <a:fillRect/>
-                    </a:stretch>
-                  </pic:blipFill>
-                  <pic:spPr>
-                    <a:xfrm>
-                      <a:off x="0" y="0"/>
-                      <a:ext cx="5727700" cy="3434080"/>
-                    </a:xfrm>
-                    <a:prstGeom prst="rect">
-                      <a:avLst/>
-                    </a:prstGeom>
-                  </pic:spPr>
-                </pic:pic>
-              </a:graphicData>
-            </a:graphic>
-          </wp:inline>
-        </w:drawing>
-      </w:r>
-      <w:bookmarkStart w:id="0" w:name="_GoBack"/>
-      <w:bookmarkEnd w:id="0"/>
+        <w:t>e</w:t>
+      </w:r>
+      <w:r>
+        <w:t>u</w:t>
+      </w:r>
+      <w:r>
+        <w:t>do</w:t>
+      </w:r>
+      <w:r>
+        <w:t>code</w:t>
+      </w:r>
     </w:p>
     <w:p>
       <w:pPr>
         <w:pStyle w:val="Heading2"/>
       </w:pPr>
-      <w:r>
-        <w:lastRenderedPageBreak/>
-        <w:t>Step 4: you hit</w:t>
-      </w:r>
-    </w:p>
-    <w:p>
-      <w:r>
-        <w:drawing>
-          <wp:inline distT="0" distB="0" distL="0" distR="0" wp14:anchorId="4C0D98EE" wp14:editId="40B0AE83">
-            <wp:extent cx="5727700" cy="4971415"/>
-            <wp:effectExtent l="0" t="0" r="0" b="0"/>
-            <wp:docPr id="4" name="Picture 4"/>
-            <wp:cNvGraphicFramePr>
-              <a:graphicFrameLocks xmlns:a="http://schemas.openxmlformats.org/drawingml/2006/main" noChangeAspect="1"/>
-            </wp:cNvGraphicFramePr>
-            <a:graphic xmlns:a="http://schemas.openxmlformats.org/drawingml/2006/main">
-              <a:graphicData uri="http://schemas.openxmlformats.org/drawingml/2006/picture">
-                <pic:pic xmlns:pic="http://schemas.openxmlformats.org/drawingml/2006/picture">
-                  <pic:nvPicPr>
-                    <pic:cNvPr id="1" name=""/>
-                    <pic:cNvPicPr/>
-                  </pic:nvPicPr>
-                  <pic:blipFill>
-                    <a:blip r:embed="rId7"/>
-                    <a:stretch>
-                      <a:fillRect/>
-                    </a:stretch>
-                  </pic:blipFill>
-                  <pic:spPr>
-                    <a:xfrm>
-                      <a:off x="0" y="0"/>
-                      <a:ext cx="5727700" cy="4971415"/>
-                    </a:xfrm>
-                    <a:prstGeom prst="rect">
-                      <a:avLst/>
-                    </a:prstGeom>
-                  </pic:spPr>
-                </pic:pic>
-              </a:graphicData>
-            </a:graphic>
-          </wp:inline>
-        </w:drawing>
-      </w:r>
+    </w:p>
+    <w:p>
+      <w:r>
+        <w:t>If user submit his input:</w:t>
+      </w:r>
+      <w:r>
+        <w:tab/>
+      </w:r>
+      <w:r>
+        <w:br/>
+        <w:t xml:space="preserve">    </w:t>
+      </w:r>
+      <w:proofErr w:type="spellStart"/>
+      <w:r>
+        <w:t>tryCount</w:t>
+      </w:r>
+      <w:proofErr w:type="spellEnd"/>
+      <w:r>
+        <w:t>++</w:t>
+      </w:r>
+    </w:p>
+    <w:p>
+      <w:bookmarkStart w:id="0" w:name="_GoBack"/>
+      <w:bookmarkEnd w:id="0"/>
     </w:p>
     <w:p/>
+    <w:p>
+      <w:r>
+        <w:t>If abs(user input – secret number)</w:t>
+      </w:r>
+      <w:r>
+        <w:t xml:space="preserve"> great than or equal 40</w:t>
+      </w:r>
+      <w:r>
+        <w:t>:</w:t>
+      </w:r>
+    </w:p>
+    <w:p>
+      <w:r>
+        <w:tab/>
+        <w:t>Print “COLD”</w:t>
+      </w:r>
+    </w:p>
+    <w:p>
+      <w:r>
+        <w:t xml:space="preserve">Else if </w:t>
+      </w:r>
+      <w:r>
+        <w:t>abs(user input – secret number) between 20 to 39</w:t>
+      </w:r>
+      <w:r>
+        <w:t>:</w:t>
+      </w:r>
+    </w:p>
+    <w:p>
+      <w:r>
+        <w:tab/>
+        <w:t>Print “COOL”</w:t>
+      </w:r>
+    </w:p>
+    <w:p>
+      <w:r>
+        <w:t>Else if abs</w:t>
+      </w:r>
+      <w:r>
+        <w:t xml:space="preserve">(user input – secret number) between </w:t>
+      </w:r>
+      <w:r>
+        <w:t>10</w:t>
+      </w:r>
+      <w:r>
+        <w:t xml:space="preserve"> to </w:t>
+      </w:r>
+      <w:r>
+        <w:t>1</w:t>
+      </w:r>
+      <w:r>
+        <w:t>9</w:t>
+      </w:r>
+      <w:r>
+        <w:t>:</w:t>
+      </w:r>
+    </w:p>
+    <w:p>
+      <w:r>
+        <w:tab/>
+      </w:r>
+      <w:r>
+        <w:rPr>
+          <w:rFonts w:hint="eastAsia"/>
+        </w:rPr>
+        <w:t>P</w:t>
+      </w:r>
+      <w:r>
+        <w:t>rint “</w:t>
+      </w:r>
+      <w:r>
+        <w:rPr>
+          <w:rFonts w:hint="eastAsia"/>
+        </w:rPr>
+        <w:t>WORM</w:t>
+      </w:r>
+      <w:r>
+        <w:t>”</w:t>
+      </w:r>
+    </w:p>
+    <w:p>
+      <w:r>
+        <w:t xml:space="preserve">Else if </w:t>
+      </w:r>
+      <w:r>
+        <w:t>abs(user input – secret number) between 1 to 9</w:t>
+      </w:r>
+      <w:r>
+        <w:t>:</w:t>
+      </w:r>
+    </w:p>
+    <w:p>
+      <w:r>
+        <w:tab/>
+      </w:r>
+      <w:r>
+        <w:rPr>
+          <w:rFonts w:hint="eastAsia"/>
+        </w:rPr>
+        <w:t xml:space="preserve">Print </w:t>
+      </w:r>
+      <w:r>
+        <w:t>“HOT”</w:t>
+      </w:r>
+    </w:p>
+    <w:p>
+      <w:r>
+        <w:t>Else</w:t>
+      </w:r>
+      <w:r>
+        <w:t>:</w:t>
+      </w:r>
+    </w:p>
+    <w:p>
+      <w:pPr>
+        <w:rPr>
+          <w:rFonts w:hint="eastAsia"/>
+        </w:rPr>
+      </w:pPr>
+      <w:r>
+        <w:tab/>
+        <w:t>Print “You got</w:t>
+      </w:r>
+      <w:r>
+        <w:t xml:space="preserve"> it in ${</w:t>
+      </w:r>
+      <w:proofErr w:type="spellStart"/>
+      <w:r>
+        <w:t>t</w:t>
+      </w:r>
+      <w:r>
+        <w:t>ryCount</w:t>
+      </w:r>
+      <w:proofErr w:type="spellEnd"/>
+      <w:r>
+        <w:t>} times!”</w:t>
+      </w:r>
+    </w:p>
     <w:sectPr>
       <w:pgSz w:w="11900" w:h="16840"/>
       <w:pgMar w:top="1440" w:right="1440" w:bottom="1440" w:left="1440" w:header="708" w:footer="708" w:gutter="0"/>

</xml_diff>